<commit_message>
change the name of the leaf_temperature notebook + update path in compute_leaf_temperature
</commit_message>
<xml_diff>
--- a/paper/draft_dataPaper.docx
+++ b/paper/draft_dataPaper.docx
@@ -408,8 +408,19 @@
           <w:szCs w:val="18"/>
           <w:lang w:val="fr-FR"/>
         </w:rPr>
-        <w:t>, F-34980 Montferrier-sur-Lez, France;</w:t>
-      </w:r>
+        <w:t xml:space="preserve">, F-34980 Montferrier-sur-Lez, </w:t>
+      </w:r>
+      <w:proofErr w:type="gramStart"/>
+      <w:r>
+        <w:rPr>
+          <w:i/>
+          <w:sz w:val="18"/>
+          <w:szCs w:val="18"/>
+          <w:lang w:val="fr-FR"/>
+        </w:rPr>
+        <w:t>France;</w:t>
+      </w:r>
+      <w:proofErr w:type="gramEnd"/>
     </w:p>
     <w:p>
       <w:pPr>
@@ -668,7 +679,31 @@
         <w:t>2</w:t>
       </w:r>
       <w:r>
-        <w:t xml:space="preserve"> concentration. This setup allowed for the investigation of the impact of climate variables on plant assimilation and transpiration through eight daily climate scenarios replicated on four plants. The dataset also includes data for </w:t>
+        <w:t xml:space="preserve"> concentration. This setup allowed for the investigation of the impact of climate variables on plant assimilation and transpiration through eight daily climate scenarios replicated on four plants. The dataset also </w:t>
+      </w:r>
+      <w:proofErr w:type="spellStart"/>
+      <w:r>
+        <w:t>includes</w:t>
+      </w:r>
+      <w:proofErr w:type="spellEnd"/>
+      <w:r>
+        <w:t xml:space="preserve"> </w:t>
+      </w:r>
+      <w:proofErr w:type="spellStart"/>
+      <w:r>
+        <w:t>data</w:t>
+      </w:r>
+      <w:proofErr w:type="spellEnd"/>
+      <w:r>
+        <w:t xml:space="preserve"> </w:t>
+      </w:r>
+      <w:proofErr w:type="spellStart"/>
+      <w:r>
+        <w:t>for</w:t>
+      </w:r>
+      <w:proofErr w:type="spellEnd"/>
+      <w:r>
+        <w:t xml:space="preserve"> </w:t>
       </w:r>
       <w:proofErr w:type="spellStart"/>
       <w:r>
@@ -3761,7 +3796,23 @@
         <w:t>from a gas analyzer</w:t>
       </w:r>
       <w:r>
-        <w:t xml:space="preserve"> to calibrate photosynthesis and </w:t>
+        <w:t xml:space="preserve"> to </w:t>
+      </w:r>
+      <w:proofErr w:type="spellStart"/>
+      <w:r>
+        <w:t>calibrate</w:t>
+      </w:r>
+      <w:proofErr w:type="spellEnd"/>
+      <w:r>
+        <w:t xml:space="preserve"> </w:t>
+      </w:r>
+      <w:proofErr w:type="spellStart"/>
+      <w:r>
+        <w:t>photosynthesis</w:t>
+      </w:r>
+      <w:proofErr w:type="spellEnd"/>
+      <w:r>
+        <w:t xml:space="preserve"> and </w:t>
       </w:r>
       <w:proofErr w:type="spellStart"/>
       <w:r>
@@ -3791,15 +3842,7 @@
         <w:t xml:space="preserve"> </w:t>
       </w:r>
       <w:r>
-        <w:t xml:space="preserve">All </w:t>
-      </w:r>
-      <w:proofErr w:type="spellStart"/>
-      <w:r>
-        <w:t>the</w:t>
-      </w:r>
-      <w:proofErr w:type="spellEnd"/>
-      <w:r>
-        <w:t xml:space="preserve"> </w:t>
+        <w:t xml:space="preserve">The </w:t>
       </w:r>
       <w:proofErr w:type="spellStart"/>
       <w:r>
@@ -3819,15 +3862,15 @@
       </w:r>
       <w:proofErr w:type="spellStart"/>
       <w:r>
-        <w:t>the</w:t>
-      </w:r>
-      <w:proofErr w:type="spellEnd"/>
-      <w:r>
-        <w:t xml:space="preserve"> </w:t>
-      </w:r>
-      <w:proofErr w:type="spellStart"/>
-      <w:r>
         <w:t>scripts</w:t>
+      </w:r>
+      <w:proofErr w:type="spellEnd"/>
+      <w:r>
+        <w:t xml:space="preserve"> </w:t>
+      </w:r>
+      <w:proofErr w:type="spellStart"/>
+      <w:r>
+        <w:t>used</w:t>
       </w:r>
       <w:proofErr w:type="spellEnd"/>
       <w:r>
@@ -3884,7 +3927,7 @@
       </w:r>
       <w:proofErr w:type="spellStart"/>
       <w:r>
-        <w:t>described</w:t>
+        <w:t>detailed</w:t>
       </w:r>
       <w:proofErr w:type="spellEnd"/>
       <w:r>
@@ -3892,7 +3935,7 @@
       </w:r>
       <w:proofErr w:type="spellStart"/>
       <w:r>
-        <w:t>available</w:t>
+        <w:t>accessible</w:t>
       </w:r>
       <w:proofErr w:type="spellEnd"/>
       <w:r>
@@ -3912,15 +3955,7 @@
       </w:r>
       <w:proofErr w:type="spellEnd"/>
       <w:r>
-        <w:t xml:space="preserve"> </w:t>
-      </w:r>
-      <w:proofErr w:type="spellStart"/>
-      <w:r>
-        <w:t>github</w:t>
-      </w:r>
-      <w:proofErr w:type="spellEnd"/>
-      <w:r>
-        <w:t xml:space="preserve"> </w:t>
+        <w:t xml:space="preserve"> GitHub </w:t>
       </w:r>
       <w:proofErr w:type="spellStart"/>
       <w:r>
@@ -3952,10 +3987,37 @@
         <w:pStyle w:val="Titre1"/>
       </w:pPr>
       <w:r>
-        <w:t>Plant material and growing conditions</w:t>
+        <w:t>Material &amp; Method</w:t>
       </w:r>
     </w:p>
-    <w:p/>
+    <w:p>
+      <w:pPr>
+        <w:rPr>
+          <w:lang w:val="en-US"/>
+        </w:rPr>
+      </w:pPr>
+    </w:p>
+    <w:p>
+      <w:pPr>
+        <w:pStyle w:val="Titre2"/>
+      </w:pPr>
+      <w:r>
+        <w:t xml:space="preserve">Plant material and </w:t>
+      </w:r>
+      <w:proofErr w:type="spellStart"/>
+      <w:r>
+        <w:t>growing</w:t>
+      </w:r>
+      <w:proofErr w:type="spellEnd"/>
+      <w:r>
+        <w:t xml:space="preserve"> </w:t>
+      </w:r>
+      <w:proofErr w:type="spellStart"/>
+      <w:r>
+        <w:t>conditions</w:t>
+      </w:r>
+      <w:proofErr w:type="spellEnd"/>
+    </w:p>
     <w:p>
       <w:pPr>
         <w:pStyle w:val="Sansinterligne"/>
@@ -5774,6 +5836,7 @@
       </w:r>
       <w:proofErr w:type="spellStart"/>
       <w:r>
+        <w:lastRenderedPageBreak/>
         <w:t>throughout</w:t>
       </w:r>
       <w:proofErr w:type="spellEnd"/>
@@ -5965,7 +6028,6 @@
       </w:r>
       <w:proofErr w:type="spellStart"/>
       <w:r>
-        <w:lastRenderedPageBreak/>
         <w:t>plastic</w:t>
       </w:r>
       <w:proofErr w:type="spellEnd"/>
@@ -6176,7 +6238,7 @@
           <w14:ligatures w14:val="standardContextual"/>
         </w:rPr>
         <w:drawing>
-          <wp:inline distT="0" distB="0" distL="0" distR="0" wp14:anchorId="7D038B9B" wp14:editId="1AAF7568">
+          <wp:inline distT="0" distB="0" distL="0" distR="0" wp14:anchorId="7D038B9B" wp14:editId="3837876D">
             <wp:extent cx="2589919" cy="2917941"/>
             <wp:effectExtent l="0" t="0" r="1270" b="3175"/>
             <wp:docPr id="143921987" name="Image 4"/>
@@ -6205,7 +6267,7 @@
                   <pic:spPr>
                     <a:xfrm>
                       <a:off x="0" y="0"/>
-                      <a:ext cx="2665248" cy="3002811"/>
+                      <a:ext cx="2589919" cy="2917941"/>
                     </a:xfrm>
                     <a:prstGeom prst="rect">
                       <a:avLst/>
@@ -6249,19 +6311,23 @@
         <w:t xml:space="preserve">: </w:t>
       </w:r>
       <w:r>
-        <w:t>Oil palm plant in the flux microcosm. The pot was sealed to prevent measuring soil fluxes. The head of the leaf gas exchange analyzer was positioned in the chamber to conduct light and CO2 response curves. A scale was positioned under the pot to measure plant transpiration using gravimetry. Sensors for photosynthetically active radiation, temperature, and relative humidity were installed in the chamber to regulate the environmental conditions.</w:t>
+        <w:t>Oil palm plant in the flux microcosm. The pot was sealed to prevent measuring soil fluxes. The head of the leaf gas exchange analyzer was positioned in the chamber to conduct CO2 response curves. A scale was positioned under the pot to measure plant transpiration using gravimetry. Sensors for photosynthetically active radiation, temperature, and relative humidity were installed in the chamber to regulate the environmental conditions.</w:t>
       </w:r>
     </w:p>
     <w:p/>
     <w:p>
       <w:pPr>
-        <w:pStyle w:val="Titre1"/>
+        <w:pStyle w:val="Titre2"/>
       </w:pPr>
       <w:r>
-        <w:t>Climate scenarios</w:t>
-      </w:r>
+        <w:t xml:space="preserve">Climate </w:t>
+      </w:r>
+      <w:proofErr w:type="spellStart"/>
+      <w:r>
+        <w:t>scenarios</w:t>
+      </w:r>
+      <w:proofErr w:type="spellEnd"/>
     </w:p>
-    <w:p/>
     <w:p>
       <w:pPr>
         <w:pStyle w:val="Sansinterligne"/>
@@ -7130,6 +7196,7 @@
       </w:r>
       <w:proofErr w:type="spellStart"/>
       <w:r>
+        <w:lastRenderedPageBreak/>
         <w:t>is</w:t>
       </w:r>
       <w:proofErr w:type="spellEnd"/>
@@ -7275,7 +7342,6 @@
         </w:numPr>
       </w:pPr>
       <w:r>
-        <w:lastRenderedPageBreak/>
         <w:t xml:space="preserve">Cold: -30% °C </w:t>
       </w:r>
     </w:p>
@@ -7453,7 +7519,7 @@
     <w:p/>
     <w:p>
       <w:pPr>
-        <w:pStyle w:val="Titre1"/>
+        <w:pStyle w:val="Titre2"/>
       </w:pPr>
       <w:r>
         <w:t>CO2 and H</w:t>
@@ -7465,21 +7531,36 @@
         <w:t>2</w:t>
       </w:r>
       <w:r>
-        <w:t xml:space="preserve">O fluxes at the plant level </w:t>
+        <w:t xml:space="preserve">O </w:t>
+      </w:r>
+      <w:proofErr w:type="spellStart"/>
+      <w:r>
+        <w:t>fluxes</w:t>
+      </w:r>
+      <w:proofErr w:type="spellEnd"/>
+      <w:r>
+        <w:t xml:space="preserve"> at </w:t>
+      </w:r>
+      <w:proofErr w:type="spellStart"/>
+      <w:r>
+        <w:t>the</w:t>
+      </w:r>
+      <w:proofErr w:type="spellEnd"/>
+      <w:r>
+        <w:t xml:space="preserve"> plant </w:t>
+      </w:r>
+      <w:proofErr w:type="spellStart"/>
+      <w:r>
+        <w:t>level</w:t>
+      </w:r>
+      <w:proofErr w:type="spellEnd"/>
+      <w:r>
+        <w:t xml:space="preserve"> </w:t>
       </w:r>
     </w:p>
     <w:p>
       <w:pPr>
         <w:pStyle w:val="Sansinterligne"/>
-        <w:ind w:firstLine="0"/>
-        <w:rPr>
-          <w:lang w:val="en-US"/>
-        </w:rPr>
-      </w:pPr>
-    </w:p>
-    <w:p>
-      <w:pPr>
-        <w:pStyle w:val="Sansinterligne"/>
         <w:rPr>
           <w:rFonts w:ascii="Times New Roman" w:eastAsia="Times New Roman" w:hAnsi="Times New Roman" w:cs="Times New Roman"/>
           <w:sz w:val="24"/>
@@ -7497,7 +7578,15 @@
         <w:t>2</w:t>
       </w:r>
       <w:r>
-        <w:t xml:space="preserve"> fluxes </w:t>
+        <w:t xml:space="preserve"> </w:t>
+      </w:r>
+      <w:proofErr w:type="spellStart"/>
+      <w:r>
+        <w:t>fluxes</w:t>
+      </w:r>
+      <w:proofErr w:type="spellEnd"/>
+      <w:r>
+        <w:t xml:space="preserve"> </w:t>
       </w:r>
       <w:proofErr w:type="spellStart"/>
       <w:r>
@@ -7731,7 +7820,11 @@
       </w:r>
       <w:proofErr w:type="spellEnd"/>
       <w:r>
-        <w:t xml:space="preserve">. The </w:t>
+        <w:t xml:space="preserve">. </w:t>
+      </w:r>
+      <w:commentRangeStart w:id="4"/>
+      <w:r>
+        <w:t xml:space="preserve">The </w:t>
       </w:r>
       <w:proofErr w:type="spellStart"/>
       <w:r>
@@ -7918,6 +8011,13 @@
       <w:proofErr w:type="spellEnd"/>
       <w:r>
         <w:t>.</w:t>
+      </w:r>
+      <w:commentRangeEnd w:id="4"/>
+      <w:r>
+        <w:rPr>
+          <w:rStyle w:val="Marquedecommentaire"/>
+        </w:rPr>
+        <w:commentReference w:id="4"/>
       </w:r>
     </w:p>
     <w:p>
@@ -8197,15 +8297,7 @@
       </w:r>
       <w:proofErr w:type="spellEnd"/>
       <w:r>
-        <w:t xml:space="preserve"> </w:t>
-      </w:r>
-      <w:proofErr w:type="spellStart"/>
-      <w:r>
-        <w:t>was</w:t>
-      </w:r>
-      <w:proofErr w:type="spellEnd"/>
-      <w:r>
-        <w:t xml:space="preserve"> </w:t>
+        <w:t xml:space="preserve"> was </w:t>
       </w:r>
       <w:proofErr w:type="spellStart"/>
       <w:r>
@@ -8238,16 +8330,584 @@
       <w:proofErr w:type="spellEnd"/>
       <w:r>
         <w:t>.</w:t>
+      </w:r>
+      <w:r>
+        <w:t xml:space="preserve"> </w:t>
+      </w:r>
+      <w:r>
+        <w:t xml:space="preserve">Irrigation </w:t>
+      </w:r>
+      <w:proofErr w:type="spellStart"/>
+      <w:r>
+        <w:t>phases</w:t>
+      </w:r>
+      <w:proofErr w:type="spellEnd"/>
+      <w:r>
+        <w:t xml:space="preserve"> </w:t>
+      </w:r>
+      <w:proofErr w:type="spellStart"/>
+      <w:r>
+        <w:t>were</w:t>
+      </w:r>
+      <w:proofErr w:type="spellEnd"/>
+      <w:r>
+        <w:t xml:space="preserve"> </w:t>
+      </w:r>
+      <w:proofErr w:type="spellStart"/>
+      <w:r>
+        <w:t>identified</w:t>
+      </w:r>
+      <w:proofErr w:type="spellEnd"/>
+      <w:r>
+        <w:t xml:space="preserve"> </w:t>
+      </w:r>
+      <w:proofErr w:type="spellStart"/>
+      <w:r>
+        <w:t>by</w:t>
+      </w:r>
+      <w:proofErr w:type="spellEnd"/>
+      <w:r>
+        <w:t xml:space="preserve"> </w:t>
+      </w:r>
+      <w:proofErr w:type="spellStart"/>
+      <w:r>
+        <w:t>significant</w:t>
+      </w:r>
+      <w:proofErr w:type="spellEnd"/>
+      <w:r>
+        <w:t xml:space="preserve"> </w:t>
+      </w:r>
+      <w:proofErr w:type="spellStart"/>
+      <w:r>
+        <w:t>increases</w:t>
+      </w:r>
+      <w:proofErr w:type="spellEnd"/>
+      <w:r>
+        <w:t xml:space="preserve"> in </w:t>
+      </w:r>
+      <w:proofErr w:type="spellStart"/>
+      <w:r>
+        <w:t>pot</w:t>
+      </w:r>
+      <w:proofErr w:type="spellEnd"/>
+      <w:r>
+        <w:t xml:space="preserve"> </w:t>
+      </w:r>
+      <w:proofErr w:type="spellStart"/>
+      <w:r>
+        <w:lastRenderedPageBreak/>
+        <w:t>weight</w:t>
+      </w:r>
+      <w:proofErr w:type="spellEnd"/>
+      <w:r>
+        <w:t xml:space="preserve">, and </w:t>
+      </w:r>
+      <w:proofErr w:type="spellStart"/>
+      <w:r>
+        <w:t>the</w:t>
+      </w:r>
+      <w:proofErr w:type="spellEnd"/>
+      <w:r>
+        <w:t xml:space="preserve"> </w:t>
+      </w:r>
+      <w:proofErr w:type="spellStart"/>
+      <w:r>
+        <w:t>data</w:t>
+      </w:r>
+      <w:proofErr w:type="spellEnd"/>
+      <w:r>
+        <w:t xml:space="preserve"> was </w:t>
+      </w:r>
+      <w:proofErr w:type="spellStart"/>
+      <w:r>
+        <w:t>processed</w:t>
+      </w:r>
+      <w:proofErr w:type="spellEnd"/>
+      <w:r>
+        <w:t xml:space="preserve"> </w:t>
+      </w:r>
+      <w:proofErr w:type="spellStart"/>
+      <w:r>
+        <w:t>accordingly</w:t>
+      </w:r>
+      <w:proofErr w:type="spellEnd"/>
+      <w:r>
+        <w:t xml:space="preserve"> </w:t>
+      </w:r>
+      <w:proofErr w:type="spellStart"/>
+      <w:r>
+        <w:t>to</w:t>
+      </w:r>
+      <w:proofErr w:type="spellEnd"/>
+      <w:r>
+        <w:t xml:space="preserve"> </w:t>
+      </w:r>
+      <w:proofErr w:type="spellStart"/>
+      <w:r>
+        <w:t>accurately</w:t>
+      </w:r>
+      <w:proofErr w:type="spellEnd"/>
+      <w:r>
+        <w:t xml:space="preserve"> </w:t>
+      </w:r>
+      <w:proofErr w:type="spellStart"/>
+      <w:r>
+        <w:t>differentiate</w:t>
+      </w:r>
+      <w:proofErr w:type="spellEnd"/>
+      <w:r>
+        <w:t xml:space="preserve"> </w:t>
+      </w:r>
+      <w:proofErr w:type="spellStart"/>
+      <w:r>
+        <w:t>between</w:t>
+      </w:r>
+      <w:proofErr w:type="spellEnd"/>
+      <w:r>
+        <w:t xml:space="preserve"> </w:t>
+      </w:r>
+      <w:proofErr w:type="spellStart"/>
+      <w:r>
+        <w:t>transpiration</w:t>
+      </w:r>
+      <w:proofErr w:type="spellEnd"/>
+      <w:r>
+        <w:t xml:space="preserve"> and </w:t>
+      </w:r>
+      <w:proofErr w:type="spellStart"/>
+      <w:r>
+        <w:t>irrigation</w:t>
+      </w:r>
+      <w:proofErr w:type="spellEnd"/>
+      <w:r>
+        <w:t>.</w:t>
+      </w:r>
+      <w:r>
+        <w:t xml:space="preserve"> </w:t>
+      </w:r>
+      <w:r>
+        <w:t xml:space="preserve">Transpiration was </w:t>
+      </w:r>
+      <w:proofErr w:type="spellStart"/>
+      <w:r>
+        <w:t>calculated</w:t>
+      </w:r>
+      <w:proofErr w:type="spellEnd"/>
+      <w:r>
+        <w:t xml:space="preserve"> </w:t>
+      </w:r>
+      <w:proofErr w:type="spellStart"/>
+      <w:r>
+        <w:t>using</w:t>
+      </w:r>
+      <w:proofErr w:type="spellEnd"/>
+      <w:r>
+        <w:t xml:space="preserve"> </w:t>
+      </w:r>
+      <w:proofErr w:type="spellStart"/>
+      <w:r>
+        <w:t>two</w:t>
+      </w:r>
+      <w:proofErr w:type="spellEnd"/>
+      <w:r>
+        <w:t xml:space="preserve"> </w:t>
+      </w:r>
+      <w:proofErr w:type="spellStart"/>
+      <w:r>
+        <w:t>distinct</w:t>
+      </w:r>
+      <w:proofErr w:type="spellEnd"/>
+      <w:r>
+        <w:t xml:space="preserve"> </w:t>
+      </w:r>
+      <w:proofErr w:type="spellStart"/>
+      <w:r>
+        <w:t>methods</w:t>
+      </w:r>
+      <w:proofErr w:type="spellEnd"/>
+      <w:r>
+        <w:t xml:space="preserve">. The </w:t>
+      </w:r>
+      <w:proofErr w:type="spellStart"/>
+      <w:r>
+        <w:t>first</w:t>
+      </w:r>
+      <w:proofErr w:type="spellEnd"/>
+      <w:r>
+        <w:t xml:space="preserve"> </w:t>
+      </w:r>
+      <w:proofErr w:type="spellStart"/>
+      <w:r>
+        <w:t>method</w:t>
+      </w:r>
+      <w:proofErr w:type="spellEnd"/>
+      <w:r>
+        <w:t xml:space="preserve"> </w:t>
+      </w:r>
+      <w:proofErr w:type="spellStart"/>
+      <w:r>
+        <w:t>involved</w:t>
+      </w:r>
+      <w:proofErr w:type="spellEnd"/>
+      <w:r>
+        <w:t xml:space="preserve"> </w:t>
+      </w:r>
+      <w:proofErr w:type="spellStart"/>
+      <w:r>
+        <w:t>measuring</w:t>
+      </w:r>
+      <w:proofErr w:type="spellEnd"/>
+      <w:r>
+        <w:t xml:space="preserve"> </w:t>
+      </w:r>
+      <w:proofErr w:type="spellStart"/>
+      <w:r>
+        <w:t>the</w:t>
+      </w:r>
+      <w:proofErr w:type="spellEnd"/>
+      <w:r>
+        <w:t xml:space="preserve"> </w:t>
+      </w:r>
+      <w:proofErr w:type="spellStart"/>
+      <w:r>
+        <w:t>weight</w:t>
+      </w:r>
+      <w:proofErr w:type="spellEnd"/>
+      <w:r>
+        <w:t xml:space="preserve"> </w:t>
+      </w:r>
+      <w:proofErr w:type="spellStart"/>
+      <w:r>
+        <w:t>difference</w:t>
+      </w:r>
+      <w:proofErr w:type="spellEnd"/>
+      <w:r>
+        <w:t xml:space="preserve">, </w:t>
+      </w:r>
+      <w:proofErr w:type="spellStart"/>
+      <w:r>
+        <w:t>where</w:t>
+      </w:r>
+      <w:proofErr w:type="spellEnd"/>
+      <w:r>
+        <w:t xml:space="preserve"> </w:t>
+      </w:r>
+      <w:proofErr w:type="spellStart"/>
+      <w:r>
+        <w:t>transpiration</w:t>
+      </w:r>
+      <w:proofErr w:type="spellEnd"/>
+      <w:r>
+        <w:t xml:space="preserve"> was </w:t>
+      </w:r>
+      <w:proofErr w:type="spellStart"/>
+      <w:r>
+        <w:t>determined</w:t>
+      </w:r>
+      <w:proofErr w:type="spellEnd"/>
+      <w:r>
+        <w:t xml:space="preserve"> </w:t>
+      </w:r>
+      <w:proofErr w:type="spellStart"/>
+      <w:r>
+        <w:t>by</w:t>
+      </w:r>
+      <w:proofErr w:type="spellEnd"/>
+      <w:r>
+        <w:t xml:space="preserve"> </w:t>
+      </w:r>
+      <w:proofErr w:type="spellStart"/>
+      <w:r>
+        <w:t>the</w:t>
+      </w:r>
+      <w:proofErr w:type="spellEnd"/>
+      <w:r>
+        <w:t xml:space="preserve"> </w:t>
+      </w:r>
+      <w:proofErr w:type="spellStart"/>
+      <w:r>
+        <w:t>variance</w:t>
+      </w:r>
+      <w:proofErr w:type="spellEnd"/>
+      <w:r>
+        <w:t xml:space="preserve"> in </w:t>
+      </w:r>
+      <w:proofErr w:type="spellStart"/>
+      <w:r>
+        <w:t>weight</w:t>
+      </w:r>
+      <w:proofErr w:type="spellEnd"/>
+      <w:r>
+        <w:t xml:space="preserve"> </w:t>
+      </w:r>
+      <w:proofErr w:type="spellStart"/>
+      <w:r>
+        <w:t>between</w:t>
+      </w:r>
+      <w:proofErr w:type="spellEnd"/>
+      <w:r>
+        <w:t xml:space="preserve"> </w:t>
+      </w:r>
+      <w:proofErr w:type="spellStart"/>
+      <w:r>
+        <w:t>the</w:t>
+      </w:r>
+      <w:proofErr w:type="spellEnd"/>
+      <w:r>
+        <w:t xml:space="preserve"> </w:t>
+      </w:r>
+      <w:proofErr w:type="spellStart"/>
+      <w:r>
+        <w:t>beginning</w:t>
+      </w:r>
+      <w:proofErr w:type="spellEnd"/>
+      <w:r>
+        <w:t xml:space="preserve"> and end </w:t>
+      </w:r>
+      <w:proofErr w:type="spellStart"/>
+      <w:r>
+        <w:t>of</w:t>
+      </w:r>
+      <w:proofErr w:type="spellEnd"/>
+      <w:r>
+        <w:t xml:space="preserve"> </w:t>
+      </w:r>
+      <w:proofErr w:type="spellStart"/>
+      <w:r>
+        <w:t>the</w:t>
+      </w:r>
+      <w:proofErr w:type="spellEnd"/>
+      <w:r>
+        <w:t xml:space="preserve"> </w:t>
+      </w:r>
+      <w:proofErr w:type="spellStart"/>
+      <w:r>
+        <w:t>measurement</w:t>
+      </w:r>
+      <w:proofErr w:type="spellEnd"/>
+      <w:r>
+        <w:t xml:space="preserve"> </w:t>
+      </w:r>
+      <w:proofErr w:type="spellStart"/>
+      <w:r>
+        <w:t>period</w:t>
+      </w:r>
+      <w:proofErr w:type="spellEnd"/>
+      <w:r>
+        <w:t xml:space="preserve">. The </w:t>
+      </w:r>
+      <w:proofErr w:type="spellStart"/>
+      <w:r>
+        <w:t>second</w:t>
+      </w:r>
+      <w:proofErr w:type="spellEnd"/>
+      <w:r>
+        <w:t xml:space="preserve"> </w:t>
+      </w:r>
+      <w:proofErr w:type="spellStart"/>
+      <w:r>
+        <w:t>method</w:t>
+      </w:r>
+      <w:proofErr w:type="spellEnd"/>
+      <w:r>
+        <w:t xml:space="preserve">, </w:t>
+      </w:r>
+      <w:proofErr w:type="spellStart"/>
+      <w:r>
+        <w:t>known</w:t>
+      </w:r>
+      <w:proofErr w:type="spellEnd"/>
+      <w:r>
+        <w:t xml:space="preserve"> </w:t>
+      </w:r>
+      <w:proofErr w:type="spellStart"/>
+      <w:r>
+        <w:t>as</w:t>
+      </w:r>
+      <w:proofErr w:type="spellEnd"/>
+      <w:r>
+        <w:t xml:space="preserve"> </w:t>
+      </w:r>
+      <w:proofErr w:type="spellStart"/>
+      <w:r>
+        <w:t>the</w:t>
+      </w:r>
+      <w:proofErr w:type="spellEnd"/>
+      <w:r>
+        <w:t xml:space="preserve"> </w:t>
+      </w:r>
+      <w:proofErr w:type="spellStart"/>
+      <w:r>
+        <w:t>regression</w:t>
+      </w:r>
+      <w:proofErr w:type="spellEnd"/>
+      <w:r>
+        <w:t xml:space="preserve"> </w:t>
+      </w:r>
+      <w:proofErr w:type="spellStart"/>
+      <w:r>
+        <w:t>method</w:t>
+      </w:r>
+      <w:proofErr w:type="spellEnd"/>
+      <w:r>
+        <w:t xml:space="preserve">, </w:t>
+      </w:r>
+      <w:proofErr w:type="spellStart"/>
+      <w:r>
+        <w:t>calculated</w:t>
+      </w:r>
+      <w:proofErr w:type="spellEnd"/>
+      <w:r>
+        <w:t xml:space="preserve"> </w:t>
+      </w:r>
+      <w:proofErr w:type="spellStart"/>
+      <w:r>
+        <w:t>transpiration</w:t>
+      </w:r>
+      <w:proofErr w:type="spellEnd"/>
+      <w:r>
+        <w:t xml:space="preserve"> </w:t>
+      </w:r>
+      <w:proofErr w:type="spellStart"/>
+      <w:r>
+        <w:t>by</w:t>
+      </w:r>
+      <w:proofErr w:type="spellEnd"/>
+      <w:r>
+        <w:t xml:space="preserve"> </w:t>
+      </w:r>
+      <w:proofErr w:type="spellStart"/>
+      <w:r>
+        <w:t>analyzing</w:t>
+      </w:r>
+      <w:proofErr w:type="spellEnd"/>
+      <w:r>
+        <w:t xml:space="preserve"> </w:t>
+      </w:r>
+      <w:proofErr w:type="spellStart"/>
+      <w:r>
+        <w:t>the</w:t>
+      </w:r>
+      <w:proofErr w:type="spellEnd"/>
+      <w:r>
+        <w:t xml:space="preserve"> </w:t>
+      </w:r>
+      <w:proofErr w:type="spellStart"/>
+      <w:r>
+        <w:t>slope</w:t>
+      </w:r>
+      <w:proofErr w:type="spellEnd"/>
+      <w:r>
+        <w:t xml:space="preserve"> </w:t>
+      </w:r>
+      <w:proofErr w:type="spellStart"/>
+      <w:r>
+        <w:t>of</w:t>
+      </w:r>
+      <w:proofErr w:type="spellEnd"/>
+      <w:r>
+        <w:t xml:space="preserve"> </w:t>
+      </w:r>
+      <w:proofErr w:type="spellStart"/>
+      <w:r>
+        <w:t>the</w:t>
+      </w:r>
+      <w:proofErr w:type="spellEnd"/>
+      <w:r>
+        <w:t xml:space="preserve"> linear </w:t>
+      </w:r>
+      <w:proofErr w:type="spellStart"/>
+      <w:r>
+        <w:t>regression</w:t>
+      </w:r>
+      <w:proofErr w:type="spellEnd"/>
+      <w:r>
+        <w:t xml:space="preserve"> </w:t>
+      </w:r>
+      <w:proofErr w:type="spellStart"/>
+      <w:r>
+        <w:t>of</w:t>
+      </w:r>
+      <w:proofErr w:type="spellEnd"/>
+      <w:r>
+        <w:t xml:space="preserve"> </w:t>
+      </w:r>
+      <w:proofErr w:type="spellStart"/>
+      <w:r>
+        <w:t>weight</w:t>
+      </w:r>
+      <w:proofErr w:type="spellEnd"/>
+      <w:r>
+        <w:t xml:space="preserve"> </w:t>
+      </w:r>
+      <w:proofErr w:type="spellStart"/>
+      <w:r>
+        <w:t>over</w:t>
+      </w:r>
+      <w:proofErr w:type="spellEnd"/>
+      <w:r>
+        <w:t xml:space="preserve"> time </w:t>
+      </w:r>
+      <w:proofErr w:type="spellStart"/>
+      <w:r>
+        <w:t>for</w:t>
+      </w:r>
+      <w:proofErr w:type="spellEnd"/>
+      <w:r>
+        <w:t xml:space="preserve"> all </w:t>
+      </w:r>
+      <w:proofErr w:type="spellStart"/>
+      <w:r>
+        <w:t>data</w:t>
+      </w:r>
+      <w:proofErr w:type="spellEnd"/>
+      <w:r>
+        <w:t xml:space="preserve"> </w:t>
+      </w:r>
+      <w:proofErr w:type="spellStart"/>
+      <w:r>
+        <w:t>points</w:t>
+      </w:r>
+      <w:proofErr w:type="spellEnd"/>
+      <w:r>
+        <w:t xml:space="preserve"> </w:t>
+      </w:r>
+      <w:proofErr w:type="spellStart"/>
+      <w:r>
+        <w:t>within</w:t>
+      </w:r>
+      <w:proofErr w:type="spellEnd"/>
+      <w:r>
+        <w:t xml:space="preserve"> </w:t>
+      </w:r>
+      <w:proofErr w:type="spellStart"/>
+      <w:r>
+        <w:t>the</w:t>
+      </w:r>
+      <w:proofErr w:type="spellEnd"/>
+      <w:r>
+        <w:t xml:space="preserve"> </w:t>
+      </w:r>
+      <w:proofErr w:type="spellStart"/>
+      <w:r>
+        <w:t>specified</w:t>
+      </w:r>
+      <w:proofErr w:type="spellEnd"/>
+      <w:r>
+        <w:t xml:space="preserve"> time frame.</w:t>
       </w:r>
     </w:p>
     <w:p>
       <w:pPr>
         <w:pStyle w:val="Titre1"/>
+        <w:rPr>
+          <w:lang w:val="de-DE"/>
+        </w:rPr>
       </w:pPr>
     </w:p>
     <w:p>
       <w:pPr>
-        <w:pStyle w:val="Titre1"/>
+        <w:pStyle w:val="Titre2"/>
       </w:pPr>
       <w:r>
         <w:t>Leaf gas exchange</w:t>
@@ -9249,10 +9909,7 @@
       </w:r>
       <w:proofErr w:type="spellEnd"/>
       <w:r>
-        <w:t xml:space="preserve"> </w:t>
-      </w:r>
-      <w:r>
-        <w:t xml:space="preserve">in </w:t>
+        <w:t xml:space="preserve"> in </w:t>
       </w:r>
       <w:proofErr w:type="spellStart"/>
       <w:r>
@@ -9620,10 +10277,7 @@
       </w:r>
       <w:proofErr w:type="spellEnd"/>
       <w:r>
-        <w:t xml:space="preserve"> time</w:t>
-      </w:r>
-      <w:r>
-        <w:t xml:space="preserve">. </w:t>
+        <w:t xml:space="preserve"> time. </w:t>
       </w:r>
       <w:proofErr w:type="spellStart"/>
       <w:r>
@@ -9730,10 +10384,7 @@
         <w:t xml:space="preserve"> plant.</w:t>
       </w:r>
       <w:r>
-        <w:t xml:space="preserve"> </w:t>
-      </w:r>
-      <w:r>
-        <w:t xml:space="preserve">The </w:t>
+        <w:t xml:space="preserve"> The </w:t>
       </w:r>
       <w:proofErr w:type="spellStart"/>
       <w:r>
@@ -9928,6 +10579,7 @@
         <w:t xml:space="preserve"> </w:t>
       </w:r>
       <w:proofErr w:type="spellStart"/>
+      <w:proofErr w:type="gramStart"/>
       <w:r>
         <w:t>to</w:t>
       </w:r>
@@ -9940,6 +10592,7 @@
         <w:t>decreasing</w:t>
       </w:r>
       <w:proofErr w:type="spellEnd"/>
+      <w:proofErr w:type="gramEnd"/>
       <w:r>
         <w:t xml:space="preserve"> </w:t>
       </w:r>
@@ -10626,6 +11279,7 @@
           <w:iCs/>
           <w:color w:val="000000"/>
         </w:rPr>
+        <w:lastRenderedPageBreak/>
         <w:t>VC</w:t>
       </w:r>
       <w:r>
@@ -11055,10 +11709,47 @@
     </w:p>
     <w:p>
       <w:pPr>
-        <w:pStyle w:val="Titre1"/>
+        <w:pStyle w:val="Titre2"/>
       </w:pPr>
       <w:r>
-        <w:t xml:space="preserve">Leaf temperature </w:t>
+        <w:t xml:space="preserve">Leaf </w:t>
+      </w:r>
+      <w:proofErr w:type="spellStart"/>
+      <w:r>
+        <w:t>temperature</w:t>
+      </w:r>
+      <w:proofErr w:type="spellEnd"/>
+      <w:r>
+        <w:t xml:space="preserve"> </w:t>
+      </w:r>
+    </w:p>
+    <w:p>
+      <w:pPr>
+        <w:pStyle w:val="Sansinterligne"/>
+        <w:rPr>
+          <w:color w:val="CCCCCC"/>
+          <w:lang w:val="en-US" w:eastAsia="fr-FR"/>
+        </w:rPr>
+      </w:pPr>
+      <w:r>
+        <w:rPr>
+          <w:lang w:val="en-US" w:eastAsia="fr-FR"/>
+        </w:rPr>
+        <w:t xml:space="preserve">Leaf temperature was measured with a </w:t>
+      </w:r>
+      <w:proofErr w:type="spellStart"/>
+      <w:r>
+        <w:rPr>
+          <w:lang w:val="en-US" w:eastAsia="fr-FR"/>
+        </w:rPr>
+        <w:t>a</w:t>
+      </w:r>
+      <w:proofErr w:type="spellEnd"/>
+      <w:r>
+        <w:rPr>
+          <w:lang w:val="en-US" w:eastAsia="fr-FR"/>
+        </w:rPr>
+        <w:t xml:space="preserve"> FLIR Vue™ Pro R thermal camera that took one image every second. The camera was placed on the farthest top left corner of the chamber, pointing down towards the center of the chamber to ensure the best visibility of the plant leaves.</w:t>
       </w:r>
     </w:p>
     <w:p>
@@ -11068,11 +11759,16 @@
     </w:p>
     <w:p>
       <w:pPr>
-        <w:pStyle w:val="Titre1"/>
+        <w:pStyle w:val="Titre2"/>
       </w:pPr>
       <w:r>
-        <w:t>Plants architecture</w:t>
-      </w:r>
+        <w:t xml:space="preserve">Plants </w:t>
+      </w:r>
+      <w:proofErr w:type="spellStart"/>
+      <w:r>
+        <w:t>architecture</w:t>
+      </w:r>
+      <w:proofErr w:type="spellEnd"/>
     </w:p>
     <w:p/>
     <w:p/>
@@ -11973,24 +12669,72 @@
       <w:proofErr w:type="spellEnd"/>
     </w:p>
   </w:comment>
+  <w:comment w:id="4" w:author="Microsoft Office User" w:date="2024-03-22T10:07:00Z" w:initials="MOU">
+    <w:p>
+      <w:pPr>
+        <w:pStyle w:val="Commentaire"/>
+      </w:pPr>
+      <w:r>
+        <w:rPr>
+          <w:rStyle w:val="Marquedecommentaire"/>
+        </w:rPr>
+        <w:annotationRef/>
+      </w:r>
+      <w:proofErr w:type="spellStart"/>
+      <w:r>
+        <w:t>Probablement</w:t>
+      </w:r>
+      <w:proofErr w:type="spellEnd"/>
+      <w:r>
+        <w:t xml:space="preserve"> à mieux </w:t>
+      </w:r>
+      <w:proofErr w:type="spellStart"/>
+      <w:r>
+        <w:t>détailler</w:t>
+      </w:r>
+      <w:proofErr w:type="spellEnd"/>
+      <w:r>
+        <w:t xml:space="preserve">. </w:t>
+      </w:r>
+      <w:proofErr w:type="spellStart"/>
+      <w:r>
+        <w:t>Voir</w:t>
+      </w:r>
+      <w:proofErr w:type="spellEnd"/>
+      <w:r>
+        <w:t xml:space="preserve"> </w:t>
+      </w:r>
+      <w:proofErr w:type="spellStart"/>
+      <w:r>
+        <w:t>avec</w:t>
+      </w:r>
+      <w:proofErr w:type="spellEnd"/>
+      <w:r>
+        <w:t xml:space="preserve"> Clément</w:t>
+      </w:r>
+    </w:p>
+  </w:comment>
 </w:comments>
 </file>
 
 <file path=word/commentsExtended.xml><?xml version="1.0" encoding="utf-8"?>
 <w15:commentsEx xmlns:wpc="http://schemas.microsoft.com/office/word/2010/wordprocessingCanvas" xmlns:cx="http://schemas.microsoft.com/office/drawing/2014/chartex" xmlns:cx1="http://schemas.microsoft.com/office/drawing/2015/9/8/chartex" xmlns:cx2="http://schemas.microsoft.com/office/drawing/2015/10/21/chartex" xmlns:cx3="http://schemas.microsoft.com/office/drawing/2016/5/9/chartex" xmlns:cx4="http://schemas.microsoft.com/office/drawing/2016/5/10/chartex" xmlns:cx5="http://schemas.microsoft.com/office/drawing/2016/5/11/chartex" xmlns:cx6="http://schemas.microsoft.com/office/drawing/2016/5/12/chartex" xmlns:cx7="http://schemas.microsoft.com/office/drawing/2016/5/13/chartex" xmlns:cx8="http://schemas.microsoft.com/office/drawing/2016/5/14/chartex" xmlns:mc="http://schemas.openxmlformats.org/markup-compatibility/2006" xmlns:aink="http://schemas.microsoft.com/office/drawing/2016/ink" xmlns:am3d="http://schemas.microsoft.com/office/drawing/2017/model3d" xmlns:o="urn:schemas-microsoft-com:office:office" xmlns:oel="http://schemas.microsoft.com/office/2019/extlst" xmlns:r="http://schemas.openxmlformats.org/officeDocument/2006/relationships" xmlns:m="http://schemas.openxmlformats.org/officeDocument/2006/math" xmlns:v="urn:schemas-microsoft-com:vml" xmlns:wp14="http://schemas.microsoft.com/office/word/2010/wordprocessingDrawing" xmlns:wp="http://schemas.openxmlformats.org/drawingml/2006/wordprocessingDrawing" xmlns:w10="urn:schemas-microsoft-com:office:word" xmlns:w="http://schemas.openxmlformats.org/wordprocessingml/2006/main" xmlns:w14="http://schemas.microsoft.com/office/word/2010/wordml" xmlns:w15="http://schemas.microsoft.com/office/word/2012/wordml" xmlns:w16cex="http://schemas.microsoft.com/office/word/2018/wordml/cex" xmlns:w16cid="http://schemas.microsoft.com/office/word/2016/wordml/cid" xmlns:w16="http://schemas.microsoft.com/office/word/2018/wordml" xmlns:w16sdtdh="http://schemas.microsoft.com/office/word/2020/wordml/sdtdatahash" xmlns:w16se="http://schemas.microsoft.com/office/word/2015/wordml/symex" xmlns:wpg="http://schemas.microsoft.com/office/word/2010/wordprocessingGroup" xmlns:wpi="http://schemas.microsoft.com/office/word/2010/wordprocessingInk" xmlns:wne="http://schemas.microsoft.com/office/word/2006/wordml" xmlns:wps="http://schemas.microsoft.com/office/word/2010/wordprocessingShape" mc:Ignorable="w14 w15 w16se w16cid w16 w16cex w16sdtdh wp14">
   <w15:commentEx w15:paraId="0CD9ABE1" w15:done="0"/>
+  <w15:commentEx w15:paraId="77D2F5A1" w15:done="0"/>
 </w15:commentsEx>
 </file>
 
 <file path=word/commentsExtensible.xml><?xml version="1.0" encoding="utf-8"?>
 <w16cex:commentsExtensible xmlns:wpc="http://schemas.microsoft.com/office/word/2010/wordprocessingCanvas" xmlns:cx="http://schemas.microsoft.com/office/drawing/2014/chartex" xmlns:cx1="http://schemas.microsoft.com/office/drawing/2015/9/8/chartex" xmlns:cx2="http://schemas.microsoft.com/office/drawing/2015/10/21/chartex" xmlns:cx3="http://schemas.microsoft.com/office/drawing/2016/5/9/chartex" xmlns:cx4="http://schemas.microsoft.com/office/drawing/2016/5/10/chartex" xmlns:cx5="http://schemas.microsoft.com/office/drawing/2016/5/11/chartex" xmlns:cx6="http://schemas.microsoft.com/office/drawing/2016/5/12/chartex" xmlns:cx7="http://schemas.microsoft.com/office/drawing/2016/5/13/chartex" xmlns:cx8="http://schemas.microsoft.com/office/drawing/2016/5/14/chartex" xmlns:cr="http://schemas.microsoft.com/office/comments/2020/reactions" xmlns:mc="http://schemas.openxmlformats.org/markup-compatibility/2006" xmlns:aink="http://schemas.microsoft.com/office/drawing/2016/ink" xmlns:am3d="http://schemas.microsoft.com/office/drawing/2017/model3d" xmlns:o="urn:schemas-microsoft-com:office:office" xmlns:oel="http://schemas.microsoft.com/office/2019/extlst" xmlns:r="http://schemas.openxmlformats.org/officeDocument/2006/relationships" xmlns:m="http://schemas.openxmlformats.org/officeDocument/2006/math" xmlns:v="urn:schemas-microsoft-com:vml" xmlns:wp14="http://schemas.microsoft.com/office/word/2010/wordprocessingDrawing" xmlns:wp="http://schemas.openxmlformats.org/drawingml/2006/wordprocessingDrawing" xmlns:w10="urn:schemas-microsoft-com:office:word" xmlns:w="http://schemas.openxmlformats.org/wordprocessingml/2006/main" xmlns:w14="http://schemas.microsoft.com/office/word/2010/wordml" xmlns:w15="http://schemas.microsoft.com/office/word/2012/wordml" xmlns:w16cex="http://schemas.microsoft.com/office/word/2018/wordml/cex" xmlns:w16cid="http://schemas.microsoft.com/office/word/2016/wordml/cid" xmlns:w16="http://schemas.microsoft.com/office/word/2018/wordml" xmlns:w16sdtdh="http://schemas.microsoft.com/office/word/2020/wordml/sdtdatahash" xmlns:w16se="http://schemas.microsoft.com/office/word/2015/wordml/symex" xmlns:wpg="http://schemas.microsoft.com/office/word/2010/wordprocessingGroup" xmlns:wpi="http://schemas.microsoft.com/office/word/2010/wordprocessingInk" xmlns:wne="http://schemas.microsoft.com/office/word/2006/wordml" xmlns:wps="http://schemas.microsoft.com/office/word/2010/wordprocessingShape" mc:Ignorable="w14 w15 w16se w16cid w16 w16cex w16sdtdh cr wp14">
   <w16cex:commentExtensible w16cex:durableId="2B134871" w16cex:dateUtc="2024-03-18T10:25:00Z"/>
+  <w16cex:commentExtensible w16cex:durableId="2B8CA089" w16cex:dateUtc="2024-03-22T09:07:00Z"/>
 </w16cex:commentsExtensible>
 </file>
 
 <file path=word/commentsIds.xml><?xml version="1.0" encoding="utf-8"?>
 <w16cid:commentsIds xmlns:wpc="http://schemas.microsoft.com/office/word/2010/wordprocessingCanvas" xmlns:cx="http://schemas.microsoft.com/office/drawing/2014/chartex" xmlns:cx1="http://schemas.microsoft.com/office/drawing/2015/9/8/chartex" xmlns:cx2="http://schemas.microsoft.com/office/drawing/2015/10/21/chartex" xmlns:cx3="http://schemas.microsoft.com/office/drawing/2016/5/9/chartex" xmlns:cx4="http://schemas.microsoft.com/office/drawing/2016/5/10/chartex" xmlns:cx5="http://schemas.microsoft.com/office/drawing/2016/5/11/chartex" xmlns:cx6="http://schemas.microsoft.com/office/drawing/2016/5/12/chartex" xmlns:cx7="http://schemas.microsoft.com/office/drawing/2016/5/13/chartex" xmlns:cx8="http://schemas.microsoft.com/office/drawing/2016/5/14/chartex" xmlns:mc="http://schemas.openxmlformats.org/markup-compatibility/2006" xmlns:aink="http://schemas.microsoft.com/office/drawing/2016/ink" xmlns:am3d="http://schemas.microsoft.com/office/drawing/2017/model3d" xmlns:o="urn:schemas-microsoft-com:office:office" xmlns:oel="http://schemas.microsoft.com/office/2019/extlst" xmlns:r="http://schemas.openxmlformats.org/officeDocument/2006/relationships" xmlns:m="http://schemas.openxmlformats.org/officeDocument/2006/math" xmlns:v="urn:schemas-microsoft-com:vml" xmlns:wp14="http://schemas.microsoft.com/office/word/2010/wordprocessingDrawing" xmlns:wp="http://schemas.openxmlformats.org/drawingml/2006/wordprocessingDrawing" xmlns:w10="urn:schemas-microsoft-com:office:word" xmlns:w="http://schemas.openxmlformats.org/wordprocessingml/2006/main" xmlns:w14="http://schemas.microsoft.com/office/word/2010/wordml" xmlns:w15="http://schemas.microsoft.com/office/word/2012/wordml" xmlns:w16cex="http://schemas.microsoft.com/office/word/2018/wordml/cex" xmlns:w16cid="http://schemas.microsoft.com/office/word/2016/wordml/cid" xmlns:w16="http://schemas.microsoft.com/office/word/2018/wordml" xmlns:w16sdtdh="http://schemas.microsoft.com/office/word/2020/wordml/sdtdatahash" xmlns:w16se="http://schemas.microsoft.com/office/word/2015/wordml/symex" xmlns:wpg="http://schemas.microsoft.com/office/word/2010/wordprocessingGroup" xmlns:wpi="http://schemas.microsoft.com/office/word/2010/wordprocessingInk" xmlns:wne="http://schemas.microsoft.com/office/word/2006/wordml" xmlns:wps="http://schemas.microsoft.com/office/word/2010/wordprocessingShape" mc:Ignorable="w14 w15 w16se w16cid w16 w16cex w16sdtdh wp14">
   <w16cid:commentId w16cid:paraId="0CD9ABE1" w16cid:durableId="2B134871"/>
+  <w16cid:commentId w16cid:paraId="77D2F5A1" w16cid:durableId="2B8CA089"/>
 </w16cid:commentsIds>
 </file>
 
@@ -12981,7 +13725,7 @@
     <w:uiPriority w:val="9"/>
     <w:unhideWhenUsed/>
     <w:qFormat/>
-    <w:rsid w:val="00564384"/>
+    <w:rsid w:val="00DE5641"/>
     <w:pPr>
       <w:keepNext/>
       <w:keepLines/>
@@ -12993,8 +13737,8 @@
       <w:b/>
       <w:bCs/>
       <w:color w:val="000000" w:themeColor="text1"/>
-      <w:sz w:val="24"/>
-      <w:szCs w:val="24"/>
+      <w:sz w:val="28"/>
+      <w:szCs w:val="28"/>
     </w:rPr>
   </w:style>
   <w:style w:type="character" w:default="1" w:styleId="Policepardfaut">
@@ -13149,13 +13893,15 @@
     <w:basedOn w:val="Policepardfaut"/>
     <w:link w:val="Titre2"/>
     <w:uiPriority w:val="9"/>
-    <w:rsid w:val="00564384"/>
+    <w:rsid w:val="00DE5641"/>
     <w:rPr>
       <w:rFonts w:asciiTheme="majorHAnsi" w:eastAsiaTheme="majorEastAsia" w:hAnsiTheme="majorHAnsi" w:cstheme="majorHAnsi"/>
       <w:b/>
       <w:bCs/>
       <w:color w:val="000000" w:themeColor="text1"/>
       <w:kern w:val="0"/>
+      <w:sz w:val="28"/>
+      <w:szCs w:val="28"/>
       <w:lang w:val="de-DE" w:eastAsia="de-DE"/>
       <w14:ligatures w14:val="none"/>
     </w:rPr>
@@ -13370,10 +14116,10 @@
   </w:font>
   <w:font w:name="Wingdings">
     <w:panose1 w:val="05000000000000000000"/>
-    <w:charset w:val="4D"/>
-    <w:family w:val="decorative"/>
+    <w:charset w:val="02"/>
+    <w:family w:val="auto"/>
     <w:pitch w:val="variable"/>
-    <w:sig w:usb0="00000003" w:usb1="00000000" w:usb2="00000000" w:usb3="00000000" w:csb0="80000001" w:csb1="00000000"/>
+    <w:sig w:usb0="00000000" w:usb1="10000000" w:usb2="00000000" w:usb3="00000000" w:csb0="80000000" w:csb1="00000000"/>
   </w:font>
   <w:font w:name="Calibri">
     <w:panose1 w:val="020F0502020204030204"/>
@@ -13423,6 +14169,7 @@
   </w:compat>
   <w:rsids>
     <w:rsidRoot w:val="00BA0C8F"/>
+    <w:rsid w:val="001E5873"/>
     <w:rsid w:val="00796573"/>
     <w:rsid w:val="00927F20"/>
     <w:rsid w:val="00BA0C8F"/>

</xml_diff>